<commit_message>
submitted AT01 & AT02 Working on AT03
</commit_message>
<xml_diff>
--- a/Cluster Game Design Documentation & Narrative/Design Documents/ICTGAM422 AT01 By Richard Pountney.docx
+++ b/Cluster Game Design Documentation & Narrative/Design Documents/ICTGAM422 AT01 By Richard Pountney.docx
@@ -2561,6 +2561,35 @@
     <w:p>
       <w:pPr>
         <w:pStyle w:val="ListParagraph"/>
+        <w:ind w:left="1440"/>
+        <w:rPr>
+          <w:color w:val="0070C0"/>
+        </w:rPr>
+      </w:pPr>
+      <w:r>
+        <w:rPr>
+          <w:color w:val="0070C0"/>
+        </w:rPr>
+        <w:t xml:space="preserve">More info for Zardy’s Maze here: </w:t>
+      </w:r>
+      <w:hyperlink r:id="rId5" w:history="1">
+        <w:r>
+          <w:rPr>
+            <w:rStyle w:val="Hyperlink"/>
+          </w:rPr>
+          <w:t>https://store.steampowered.com/app/1484800/Zardys_Maze/</w:t>
+        </w:r>
+      </w:hyperlink>
+      <w:r>
+        <w:rPr>
+          <w:color w:val="0070C0"/>
+        </w:rPr>
+        <w:t xml:space="preserve"> </w:t>
+      </w:r>
+    </w:p>
+    <w:p>
+      <w:pPr>
+        <w:pStyle w:val="ListParagraph"/>
         <w:numPr>
           <w:ilvl w:val="1"/>
           <w:numId w:val="1"/>
@@ -2597,7 +2626,7 @@
         <w:rPr>
           <w:color w:val="0070C0"/>
         </w:rPr>
-        <w:t xml:space="preserve">Bendy &amp; the ink machine </w:t>
+        <w:t xml:space="preserve">Six inches under </w:t>
       </w:r>
       <w:proofErr w:type="spellStart"/>
       <w:r>
@@ -2625,7 +2654,102 @@
         <w:rPr>
           <w:color w:val="0070C0"/>
         </w:rPr>
-        <w:t xml:space="preserve"> system.</w:t>
+        <w:t xml:space="preserve"> system</w:t>
+      </w:r>
+      <w:r>
+        <w:rPr>
+          <w:color w:val="0070C0"/>
+        </w:rPr>
+        <w:t xml:space="preserve"> that is similar. </w:t>
+      </w:r>
+    </w:p>
+    <w:p>
+      <w:pPr>
+        <w:pStyle w:val="ListParagraph"/>
+        <w:numPr>
+          <w:ilvl w:val="3"/>
+          <w:numId w:val="1"/>
+        </w:numPr>
+      </w:pPr>
+      <w:proofErr w:type="spellStart"/>
+      <w:r>
+        <w:t>Hotbar</w:t>
+      </w:r>
+      <w:proofErr w:type="spellEnd"/>
+      <w:r>
+        <w:t xml:space="preserve"> reference: </w:t>
+      </w:r>
+      <w:hyperlink r:id="rId6" w:history="1">
+        <w:r>
+          <w:rPr>
+            <w:rStyle w:val="Hyperlink"/>
+          </w:rPr>
+          <w:t>https://www.pcinvasion.com/supraland-six-inches-under-review/</w:t>
+        </w:r>
+      </w:hyperlink>
+      <w:r>
+        <w:t xml:space="preserve"> </w:t>
+      </w:r>
+    </w:p>
+    <w:p>
+      <w:pPr>
+        <w:ind w:left="2520"/>
+        <w:rPr>
+          <w:color w:val="0070C0"/>
+        </w:rPr>
+      </w:pPr>
+      <w:r>
+        <w:rPr>
+          <w:noProof/>
+        </w:rPr>
+        <w:drawing>
+          <wp:inline distT="0" distB="0" distL="0" distR="0" wp14:anchorId="34B00133" wp14:editId="0D02C58B">
+            <wp:extent cx="3981450" cy="476250"/>
+            <wp:effectExtent l="0" t="0" r="0" b="0"/>
+            <wp:docPr id="1" name="Picture 1"/>
+            <wp:cNvGraphicFramePr>
+              <a:graphicFrameLocks xmlns:a="http://schemas.openxmlformats.org/drawingml/2006/main" noChangeAspect="1"/>
+            </wp:cNvGraphicFramePr>
+            <a:graphic xmlns:a="http://schemas.openxmlformats.org/drawingml/2006/main">
+              <a:graphicData uri="http://schemas.openxmlformats.org/drawingml/2006/picture">
+                <pic:pic xmlns:pic="http://schemas.openxmlformats.org/drawingml/2006/picture">
+                  <pic:nvPicPr>
+                    <pic:cNvPr id="0" name="Picture 1"/>
+                    <pic:cNvPicPr>
+                      <a:picLocks noChangeAspect="1" noChangeArrowheads="1"/>
+                    </pic:cNvPicPr>
+                  </pic:nvPicPr>
+                  <pic:blipFill>
+                    <a:blip r:embed="rId7">
+                      <a:extLst>
+                        <a:ext uri="{28A0092B-C50C-407E-A947-70E740481C1C}">
+                          <a14:useLocalDpi xmlns:a14="http://schemas.microsoft.com/office/drawing/2010/main" val="0"/>
+                        </a:ext>
+                      </a:extLst>
+                    </a:blip>
+                    <a:srcRect/>
+                    <a:stretch>
+                      <a:fillRect/>
+                    </a:stretch>
+                  </pic:blipFill>
+                  <pic:spPr bwMode="auto">
+                    <a:xfrm>
+                      <a:off x="0" y="0"/>
+                      <a:ext cx="3981450" cy="476250"/>
+                    </a:xfrm>
+                    <a:prstGeom prst="rect">
+                      <a:avLst/>
+                    </a:prstGeom>
+                    <a:noFill/>
+                    <a:ln>
+                      <a:noFill/>
+                    </a:ln>
+                  </pic:spPr>
+                </pic:pic>
+              </a:graphicData>
+            </a:graphic>
+          </wp:inline>
+        </w:drawing>
       </w:r>
     </w:p>
     <w:sectPr>
@@ -3335,6 +3459,29 @@
     <w:basedOn w:val="DefaultParagraphFont"/>
     <w:rsid w:val="00F966A7"/>
   </w:style>
+  <w:style w:type="character" w:styleId="Hyperlink">
+    <w:name w:val="Hyperlink"/>
+    <w:basedOn w:val="DefaultParagraphFont"/>
+    <w:uiPriority w:val="99"/>
+    <w:unhideWhenUsed/>
+    <w:rsid w:val="00580C76"/>
+    <w:rPr>
+      <w:color w:val="0563C1" w:themeColor="hyperlink"/>
+      <w:u w:val="single"/>
+    </w:rPr>
+  </w:style>
+  <w:style w:type="character" w:styleId="UnresolvedMention">
+    <w:name w:val="Unresolved Mention"/>
+    <w:basedOn w:val="DefaultParagraphFont"/>
+    <w:uiPriority w:val="99"/>
+    <w:semiHidden/>
+    <w:unhideWhenUsed/>
+    <w:rsid w:val="00580C76"/>
+    <w:rPr>
+      <w:color w:val="605E5C"/>
+      <w:shd w:val="clear" w:color="auto" w:fill="E1DFDD"/>
+    </w:rPr>
+  </w:style>
 </w:styles>
 </file>
 

</xml_diff>

<commit_message>
Submitted AT03 Started AT04 template questions
</commit_message>
<xml_diff>
--- a/Cluster Game Design Documentation & Narrative/Design Documents/ICTGAM422 AT01 By Richard Pountney.docx
+++ b/Cluster Game Design Documentation & Narrative/Design Documents/ICTGAM422 AT01 By Richard Pountney.docx
@@ -74,7 +74,19 @@
         <w:rPr>
           <w:color w:val="0070C0"/>
         </w:rPr>
-        <w:t xml:space="preserve">The game is going to be a maze runner type </w:t>
+        <w:t xml:space="preserve">The game is going to be a maze </w:t>
+      </w:r>
+      <w:r>
+        <w:rPr>
+          <w:color w:val="0070C0"/>
+        </w:rPr>
+        <w:t>runner-type</w:t>
+      </w:r>
+      <w:r>
+        <w:rPr>
+          <w:color w:val="0070C0"/>
+        </w:rPr>
+        <w:t xml:space="preserve"> </w:t>
       </w:r>
       <w:r>
         <w:rPr>
@@ -2235,7 +2247,31 @@
           <w:color w:val="0070C0"/>
         </w:rPr>
         <w:lastRenderedPageBreak/>
-        <w:t>At minimum a mid-quality windows or mac laptop.</w:t>
+        <w:t xml:space="preserve">At </w:t>
+      </w:r>
+      <w:r>
+        <w:rPr>
+          <w:color w:val="0070C0"/>
+        </w:rPr>
+        <w:t xml:space="preserve">a </w:t>
+      </w:r>
+      <w:r>
+        <w:rPr>
+          <w:color w:val="0070C0"/>
+        </w:rPr>
+        <w:t xml:space="preserve">minimum </w:t>
+      </w:r>
+      <w:r>
+        <w:rPr>
+          <w:color w:val="0070C0"/>
+        </w:rPr>
+        <w:t>of a</w:t>
+      </w:r>
+      <w:r>
+        <w:rPr>
+          <w:color w:val="0070C0"/>
+        </w:rPr>
+        <w:t xml:space="preserve"> mid-quality windows or mac laptop.</w:t>
       </w:r>
     </w:p>
     <w:p>
@@ -2265,7 +2301,10 @@
         <w:t>Environment,</w:t>
       </w:r>
       <w:r>
-        <w:t xml:space="preserve"> and game play</w:t>
+        <w:t xml:space="preserve"> and </w:t>
+      </w:r>
+      <w:r>
+        <w:t>gameplay</w:t>
       </w:r>
     </w:p>
     <w:p>
@@ -2386,7 +2425,19 @@
         <w:rPr>
           <w:color w:val="0070C0"/>
         </w:rPr>
-        <w:t xml:space="preserve"> &amp; possible how far you are in the maze).</w:t>
+        <w:t xml:space="preserve"> &amp; </w:t>
+      </w:r>
+      <w:r>
+        <w:rPr>
+          <w:color w:val="0070C0"/>
+        </w:rPr>
+        <w:t>possibly</w:t>
+      </w:r>
+      <w:r>
+        <w:rPr>
+          <w:color w:val="0070C0"/>
+        </w:rPr>
+        <w:t xml:space="preserve"> how far you are in the maze).</w:t>
       </w:r>
     </w:p>
     <w:p>
@@ -2410,7 +2461,13 @@
         <w:rPr>
           <w:color w:val="0070C0"/>
         </w:rPr>
-        <w:t>mysteries because it seems bigger than what it looked like on the outside.</w:t>
+        <w:t>mysterious</w:t>
+      </w:r>
+      <w:r>
+        <w:rPr>
+          <w:color w:val="0070C0"/>
+        </w:rPr>
+        <w:t xml:space="preserve"> because it seems bigger than what it looked like on the outside.</w:t>
       </w:r>
     </w:p>
     <w:bookmarkEnd w:id="0"/>
@@ -2423,7 +2480,13 @@
         </w:numPr>
       </w:pPr>
       <w:r>
-        <w:t>Must establish look and feel of game.</w:t>
+        <w:t xml:space="preserve">Must establish look and feel of </w:t>
+      </w:r>
+      <w:r>
+        <w:t xml:space="preserve">the </w:t>
+      </w:r>
+      <w:r>
+        <w:t>game.</w:t>
       </w:r>
     </w:p>
     <w:p>
@@ -2441,7 +2504,19 @@
         <w:rPr>
           <w:color w:val="0070C0"/>
         </w:rPr>
-        <w:t>The game will have the eerie feel to it as well as encouraging curiosity.</w:t>
+        <w:t xml:space="preserve">The game will have </w:t>
+      </w:r>
+      <w:r>
+        <w:rPr>
+          <w:color w:val="0070C0"/>
+        </w:rPr>
+        <w:t>an</w:t>
+      </w:r>
+      <w:r>
+        <w:rPr>
+          <w:color w:val="0070C0"/>
+        </w:rPr>
+        <w:t xml:space="preserve"> eerie feel to it as well as encouraging curiosity.</w:t>
       </w:r>
     </w:p>
     <w:p>
@@ -2495,7 +2570,15 @@
         </w:numPr>
       </w:pPr>
       <w:r>
-        <w:t>Why use these similarities?</w:t>
+        <w:t xml:space="preserve">Why </w:t>
+      </w:r>
+      <w:proofErr w:type="gramStart"/>
+      <w:r>
+        <w:t>use</w:t>
+      </w:r>
+      <w:proofErr w:type="gramEnd"/>
+      <w:r>
+        <w:t xml:space="preserve"> these similarities?</w:t>
       </w:r>
     </w:p>
     <w:p>
@@ -2596,7 +2679,13 @@
         </w:numPr>
       </w:pPr>
       <w:r>
-        <w:t>Inspirations (mood boards, screenshots etc.)</w:t>
+        <w:t>Inspirations (mood boards, screenshots</w:t>
+      </w:r>
+      <w:r>
+        <w:t>,</w:t>
+      </w:r>
+      <w:r>
+        <w:t xml:space="preserve"> etc.)</w:t>
       </w:r>
     </w:p>
     <w:p>
@@ -2640,7 +2729,19 @@
         <w:rPr>
           <w:color w:val="0070C0"/>
         </w:rPr>
-        <w:t xml:space="preserve"> has inspired my choose in making a </w:t>
+        <w:t xml:space="preserve"> has inspired my </w:t>
+      </w:r>
+      <w:r>
+        <w:rPr>
+          <w:color w:val="0070C0"/>
+        </w:rPr>
+        <w:t>choice</w:t>
+      </w:r>
+      <w:r>
+        <w:rPr>
+          <w:color w:val="0070C0"/>
+        </w:rPr>
+        <w:t xml:space="preserve"> in making a </w:t>
       </w:r>
       <w:proofErr w:type="spellStart"/>
       <w:r>

</xml_diff>

<commit_message>
fixed AT03 checking if AT01 is good to submit Working on AT04
</commit_message>
<xml_diff>
--- a/Cluster Game Design Documentation & Narrative/Design Documents/ICTGAM422 AT01 By Richard Pountney.docx
+++ b/Cluster Game Design Documentation & Narrative/Design Documents/ICTGAM422 AT01 By Richard Pountney.docx
@@ -2376,6 +2376,84 @@
     </w:p>
     <w:p>
       <w:pPr>
+        <w:spacing w:after="0"/>
+        <w:rPr>
+          <w:color w:val="0070C0"/>
+        </w:rPr>
+      </w:pPr>
+      <w:r>
+        <w:rPr>
+          <w:noProof/>
+        </w:rPr>
+        <w:drawing>
+          <wp:inline distT="0" distB="0" distL="0" distR="0" wp14:anchorId="6AAC18E8" wp14:editId="56D8B856">
+            <wp:extent cx="5943600" cy="4461510"/>
+            <wp:effectExtent l="0" t="0" r="0" b="0"/>
+            <wp:docPr id="2" name="Picture 2" descr="Creepy Photos of Abandoned US Theme Parks"/>
+            <wp:cNvGraphicFramePr>
+              <a:graphicFrameLocks xmlns:a="http://schemas.openxmlformats.org/drawingml/2006/main" noChangeAspect="1"/>
+            </wp:cNvGraphicFramePr>
+            <a:graphic xmlns:a="http://schemas.openxmlformats.org/drawingml/2006/main">
+              <a:graphicData uri="http://schemas.openxmlformats.org/drawingml/2006/picture">
+                <pic:pic xmlns:pic="http://schemas.openxmlformats.org/drawingml/2006/picture">
+                  <pic:nvPicPr>
+                    <pic:cNvPr id="0" name="Picture 1" descr="Creepy Photos of Abandoned US Theme Parks"/>
+                    <pic:cNvPicPr>
+                      <a:picLocks noChangeAspect="1" noChangeArrowheads="1"/>
+                    </pic:cNvPicPr>
+                  </pic:nvPicPr>
+                  <pic:blipFill>
+                    <a:blip r:embed="rId6">
+                      <a:extLst>
+                        <a:ext uri="{28A0092B-C50C-407E-A947-70E740481C1C}">
+                          <a14:useLocalDpi xmlns:a14="http://schemas.microsoft.com/office/drawing/2010/main" val="0"/>
+                        </a:ext>
+                      </a:extLst>
+                    </a:blip>
+                    <a:srcRect/>
+                    <a:stretch>
+                      <a:fillRect/>
+                    </a:stretch>
+                  </pic:blipFill>
+                  <pic:spPr bwMode="auto">
+                    <a:xfrm>
+                      <a:off x="0" y="0"/>
+                      <a:ext cx="5943600" cy="4461510"/>
+                    </a:xfrm>
+                    <a:prstGeom prst="rect">
+                      <a:avLst/>
+                    </a:prstGeom>
+                    <a:noFill/>
+                    <a:ln>
+                      <a:noFill/>
+                    </a:ln>
+                  </pic:spPr>
+                </pic:pic>
+              </a:graphicData>
+            </a:graphic>
+          </wp:inline>
+        </w:drawing>
+      </w:r>
+    </w:p>
+    <w:p>
+      <w:pPr>
+        <w:rPr>
+          <w:color w:val="0070C0"/>
+          <w:sz w:val="10"/>
+          <w:szCs w:val="10"/>
+        </w:rPr>
+      </w:pPr>
+      <w:r>
+        <w:rPr>
+          <w:color w:val="0070C0"/>
+          <w:sz w:val="10"/>
+          <w:szCs w:val="10"/>
+        </w:rPr>
+        <w:t>https://www.insider.com/abandoned-amusement-parks-2018-2#once-the-largest-theme-park-in-central-kansas-the-joyland-amusement-park-was-home-to-one-of-the-last-surviving-original-wooden-coasters-12</w:t>
+      </w:r>
+    </w:p>
+    <w:p>
+      <w:pPr>
         <w:pStyle w:val="ListParagraph"/>
         <w:numPr>
           <w:ilvl w:val="2"/>
@@ -2439,6 +2517,12 @@
         </w:rPr>
         <w:t xml:space="preserve"> how far you are in the maze).</w:t>
       </w:r>
+      <w:r>
+        <w:rPr>
+          <w:color w:val="0070C0"/>
+        </w:rPr>
+        <w:t xml:space="preserve"> (This is shown in AT02)</w:t>
+      </w:r>
     </w:p>
     <w:p>
       <w:pPr>
@@ -2653,9 +2737,10 @@
         <w:rPr>
           <w:color w:val="0070C0"/>
         </w:rPr>
+        <w:lastRenderedPageBreak/>
         <w:t xml:space="preserve">More info for Zardy’s Maze here: </w:t>
       </w:r>
-      <w:hyperlink r:id="rId5" w:history="1">
+      <w:hyperlink r:id="rId7" w:history="1">
         <w:r>
           <w:rPr>
             <w:rStyle w:val="Hyperlink"/>
@@ -2780,7 +2865,7 @@
       <w:r>
         <w:t xml:space="preserve"> reference: </w:t>
       </w:r>
-      <w:hyperlink r:id="rId6" w:history="1">
+      <w:hyperlink r:id="rId8" w:history="1">
         <w:r>
           <w:rPr>
             <w:rStyle w:val="Hyperlink"/>
@@ -2821,7 +2906,7 @@
                     </pic:cNvPicPr>
                   </pic:nvPicPr>
                   <pic:blipFill>
-                    <a:blip r:embed="rId7">
+                    <a:blip r:embed="rId9">
                       <a:extLst>
                         <a:ext uri="{28A0092B-C50C-407E-A947-70E740481C1C}">
                           <a14:useLocalDpi xmlns:a14="http://schemas.microsoft.com/office/drawing/2010/main" val="0"/>
@@ -3845,4 +3930,16 @@
     </a:ext>
   </a:extLst>
 </a:theme>
+</file>
+
+<file path=customXml/item1.xml><?xml version="1.0" encoding="utf-8"?>
+<b:Sources xmlns:b="http://schemas.openxmlformats.org/officeDocument/2006/bibliography" xmlns="http://schemas.openxmlformats.org/officeDocument/2006/bibliography" SelectedStyle="\APASixthEditionOfficeOnline.xsl" StyleName="APA" Version="6"/>
+</file>
+
+<file path=customXml/itemProps1.xml><?xml version="1.0" encoding="utf-8"?>
+<ds:datastoreItem xmlns:ds="http://schemas.openxmlformats.org/officeDocument/2006/customXml" ds:itemID="{E0889DA3-D47B-4EE3-82AF-AD7C707F12E4}">
+  <ds:schemaRefs>
+    <ds:schemaRef ds:uri="http://schemas.openxmlformats.org/officeDocument/2006/bibliography"/>
+  </ds:schemaRefs>
+</ds:datastoreItem>
 </file>
</xml_diff>